<commit_message>
added Final year docs
</commit_message>
<xml_diff>
--- a/FinalYearDocuments/FinalYearDocumentation/OtherAssistanceDocuments/WeeklyTrack.docx
+++ b/FinalYearDocuments/FinalYearDocumentation/OtherAssistanceDocuments/WeeklyTrack.docx
@@ -72,12 +72,21 @@
     </w:p>
     <w:p>
       <w:r>
-        <w:t>Plan more documentation to review</w:t>
+        <w:t>Emailed a professional group about their input into the project.</w:t>
+      </w:r>
+    </w:p>
+    <w:p>
+      <w:r>
+        <w:t>Contacted a society about potentially meeting up for feature input.</w:t>
       </w:r>
       <w:bookmarkStart w:id="0" w:name="_GoBack"/>
       <w:bookmarkEnd w:id="0"/>
     </w:p>
-    <w:p/>
+    <w:p>
+      <w:r>
+        <w:t>Plan more documentation to review</w:t>
+      </w:r>
+    </w:p>
     <w:sectPr>
       <w:pgSz w:w="11906" w:h="16838"/>
       <w:pgMar w:top="1440" w:right="1440" w:bottom="1440" w:left="1440" w:header="708" w:footer="708" w:gutter="0"/>

</xml_diff>

<commit_message>
updated fyp documents and research areas
</commit_message>
<xml_diff>
--- a/FinalYearDocuments/FinalYearDocumentation/OtherAssistanceDocuments/WeeklyTrack.docx
+++ b/FinalYearDocuments/FinalYearDocumentation/OtherAssistanceDocuments/WeeklyTrack.docx
@@ -79,13 +79,28 @@
       <w:r>
         <w:t>Contacted a society about potentially meeting up for feature input.</w:t>
       </w:r>
+    </w:p>
+    <w:p>
+      <w:r>
+        <w:t xml:space="preserve">Quickly reviewed four more documents and two pages </w:t>
+      </w:r>
+    </w:p>
+    <w:p>
+      <w:r>
+        <w:t>Read two-three books from the library</w:t>
+      </w:r>
+    </w:p>
+    <w:p>
+      <w:r>
+        <w:t>Test out examples online related to the application</w:t>
+      </w:r>
+    </w:p>
+    <w:p>
+      <w:r>
+        <w:t>Started out plans for technical review of the technologies</w:t>
+      </w:r>
       <w:bookmarkStart w:id="0" w:name="_GoBack"/>
       <w:bookmarkEnd w:id="0"/>
-    </w:p>
-    <w:p>
-      <w:r>
-        <w:t>Plan more documentation to review</w:t>
-      </w:r>
     </w:p>
     <w:sectPr>
       <w:pgSz w:w="11906" w:h="16838"/>

</xml_diff>

<commit_message>
added the start of looking into the process of the project scope
</commit_message>
<xml_diff>
--- a/FinalYearDocuments/FinalYearDocumentation/OtherAssistanceDocuments/WeeklyTrack.docx
+++ b/FinalYearDocuments/FinalYearDocumentation/OtherAssistanceDocuments/WeeklyTrack.docx
@@ -98,6 +98,32 @@
     <w:p>
       <w:r>
         <w:t>Started out plans for technical review of the technologies</w:t>
+      </w:r>
+    </w:p>
+    <w:p>
+      <w:pPr>
+        <w:pStyle w:val="Heading1"/>
+      </w:pPr>
+      <w:r>
+        <w:t>Week 3</w:t>
+      </w:r>
+    </w:p>
+    <w:p>
+      <w:r>
+        <w:t>Spoke with numerous people for business requirements</w:t>
+      </w:r>
+    </w:p>
+    <w:p>
+      <w:r>
+        <w:t>Set plans for questionnaire as part of business requirements.</w:t>
+      </w:r>
+    </w:p>
+    <w:p>
+      <w:r>
+        <w:t>Defined scope for the application</w:t>
+      </w:r>
+      <w:r>
+        <w:t xml:space="preserve"> for the academic year.</w:t>
       </w:r>
       <w:bookmarkStart w:id="0" w:name="_GoBack"/>
       <w:bookmarkEnd w:id="0"/>

</xml_diff>

<commit_message>
found starter dataset which I am happy with
</commit_message>
<xml_diff>
--- a/FinalYearDocuments/FinalYearDocumentation/OtherAssistanceDocuments/WeeklyTrack.docx
+++ b/FinalYearDocuments/FinalYearDocumentation/OtherAssistanceDocuments/WeeklyTrack.docx
@@ -124,6 +124,11 @@
       </w:r>
       <w:r>
         <w:t xml:space="preserve"> for the academic year.</w:t>
+      </w:r>
+    </w:p>
+    <w:p>
+      <w:r>
+        <w:t>Researched datasets for application</w:t>
       </w:r>
       <w:bookmarkStart w:id="0" w:name="_GoBack"/>
       <w:bookmarkEnd w:id="0"/>

</xml_diff>